<commit_message>
first two questions of solutions done
</commit_message>
<xml_diff>
--- a/Homework/Homework_4.docx
+++ b/Homework/Homework_4.docx
@@ -69,7 +69,7 @@
                     </m:r>
                     <m:r>
                       <m:rPr/>
-                      <m:t>3</m:t>
+                      <m:t>2</m:t>
                     </m:r>
                     <m:r>
                       <m:rPr/>
@@ -107,15 +107,15 @@
                     </m:r>
                     <m:r>
                       <m:rPr/>
+                      <m:t>5</m:t>
+                    </m:r>
+                    <m:r>
+                      <m:rPr/>
+                      <m:t>,</m:t>
+                    </m:r>
+                    <m:r>
+                      <m:rPr/>
                       <m:t>4</m:t>
-                    </m:r>
-                    <m:r>
-                      <m:rPr/>
-                      <m:t>,</m:t>
-                    </m:r>
-                    <m:r>
-                      <m:rPr/>
-                      <m:t>5</m:t>
                     </m:r>
                     <m:r>
                       <m:rPr/>
@@ -137,7 +137,7 @@
                     </m:r>
                     <m:r>
                       <m:rPr/>
-                      <m:t>2</m:t>
+                      <m:t>1</m:t>
                     </m:r>
                     <m:r>
                       <m:rPr/>
@@ -197,10 +197,6 @@
                     </m:r>
                     <m:r>
                       <m:rPr/>
-                      <m:t>−</m:t>
-                    </m:r>
-                    <m:r>
-                      <m:rPr/>
                       <m:t>1</m:t>
                     </m:r>
                     <m:r>
@@ -215,11 +211,7 @@
                     </m:r>
                     <m:r>
                       <m:rPr/>
-                      <m:t>−</m:t>
-                    </m:r>
-                    <m:r>
-                      <m:rPr/>
-                      <m:t>1</m:t>
+                      <m:t>0</m:t>
                     </m:r>
                     <m:r>
                       <m:rPr/>
@@ -227,7 +219,7 @@
                     </m:r>
                     <m:r>
                       <m:rPr/>
-                      <m:t>1</m:t>
+                      <m:t>0</m:t>
                     </m:r>
                     <m:r>
                       <m:rPr/>
@@ -243,11 +235,7 @@
                     </m:r>
                     <m:r>
                       <m:rPr/>
-                      <m:t>−</m:t>
-                    </m:r>
-                    <m:r>
-                      <m:rPr/>
-                      <m:t>1</m:t>
+                      <m:t>0</m:t>
                     </m:r>
                     <m:r>
                       <m:rPr/>
@@ -255,7 +243,7 @@
                     </m:r>
                     <m:r>
                       <m:rPr/>
-                      <m:t>1</m:t>
+                      <m:t>0</m:t>
                     </m:r>
                     <m:r>
                       <m:rPr/>
@@ -274,10 +262,6 @@
                     <m:r>
                       <m:rPr/>
                       <m:t>,</m:t>
-                    </m:r>
-                    <m:r>
-                      <m:rPr/>
-                      <m:t>−</m:t>
                     </m:r>
                     <m:r>
                       <m:rPr/>
@@ -341,7 +325,7 @@
                     </m:r>
                     <m:r>
                       <m:rPr/>
-                      <m:t>3</m:t>
+                      <m:t>α</m:t>
                     </m:r>
                     <m:r>
                       <m:rPr/>
@@ -379,15 +363,15 @@
                     </m:r>
                     <m:r>
                       <m:rPr/>
+                      <m:t>β</m:t>
+                    </m:r>
+                    <m:r>
+                      <m:rPr/>
+                      <m:t>,</m:t>
+                    </m:r>
+                    <m:r>
+                      <m:rPr/>
                       <m:t>1</m:t>
-                    </m:r>
-                    <m:r>
-                      <m:rPr/>
-                      <m:t>,</m:t>
-                    </m:r>
-                    <m:r>
-                      <m:rPr/>
-                      <m:t>β</m:t>
                     </m:r>
                     <m:r>
                       <m:rPr/>
@@ -422,6 +406,68 @@
           </m:d>
         </m:oMath>
       </m:oMathPara>
+    </w:p>
+    <w:p>
+      <w:pPr>
+        <w:numPr>
+          <w:numId w:val="1"/>
+          <w:ilvl w:val="0"/>
+        </w:numPr>
+      </w:pPr>
+      <w:r>
+        <w:t xml:space="preserve">(Assume</w:t>
+      </w:r>
+      <w:r>
+        <w:t xml:space="preserve"> </w:t>
+      </w:r>
+      <m:oMath>
+        <m:r>
+          <m:rPr/>
+          <m:t>α</m:t>
+        </m:r>
+        <m:r>
+          <m:rPr/>
+          <m:t>,</m:t>
+        </m:r>
+        <m:r>
+          <m:rPr/>
+          <m:t>β</m:t>
+        </m:r>
+        <m:r>
+          <m:rPr/>
+          <m:t>&gt;</m:t>
+        </m:r>
+        <m:r>
+          <m:rPr/>
+          <m:t>0</m:t>
+        </m:r>
+      </m:oMath>
+      <w:r>
+        <w:t xml:space="preserve"> </w:t>
+      </w:r>
+      <w:r>
+        <w:t xml:space="preserve">and</w:t>
+      </w:r>
+      <w:r>
+        <w:t xml:space="preserve"> </w:t>
+      </w:r>
+      <m:oMath>
+        <m:r>
+          <m:rPr/>
+          <m:t>α</m:t>
+        </m:r>
+        <m:r>
+          <m:rPr/>
+          <m:t>≠</m:t>
+        </m:r>
+        <m:r>
+          <m:rPr/>
+          <m:t>β</m:t>
+        </m:r>
+      </m:oMath>
+      <w:r>
+        <w:t xml:space="preserve">)</w:t>
+      </w:r>
     </w:p>
     <w:p>
       <w:pPr>
@@ -1307,7 +1353,7 @@
 <file path=word/numbering.xml><?xml version="1.0" encoding="utf-8"?>
 <w:numbering xmlns:w="http://schemas.openxmlformats.org/wordprocessingml/2006/main">
   <w:abstractNum w:abstractNumId="0">
-    <w:nsid w:val="6ad4b463"/>
+    <w:nsid w:val="97469777"/>
     <w:multiLevelType w:val="multilevel"/>
     <w:lvl w:ilvl="0">
       <w:numFmt w:val="bullet"/>
@@ -1388,7 +1434,7 @@
     </w:lvl>
   </w:abstractNum>
   <w:abstractNum w:abstractNumId="2">
-    <w:nsid w:val="310ac938"/>
+    <w:nsid w:val="84a0a422"/>
     <w:multiLevelType w:val="multilevel"/>
     <w:lvl w:ilvl="0">
       <w:start w:val="1"/>
@@ -1476,7 +1522,7 @@
     </w:lvl>
   </w:abstractNum>
   <w:abstractNum w:abstractNumId="3">
-    <w:nsid w:val="b75c4903"/>
+    <w:nsid w:val="5ed3b2bb"/>
     <w:multiLevelType w:val="multilevel"/>
     <w:lvl w:ilvl="0">
       <w:start w:val="1"/>

</xml_diff>

<commit_message>
Starting to work on incomplete info questions
</commit_message>
<xml_diff>
--- a/Homework/Homework_4.docx
+++ b/Homework/Homework_4.docx
@@ -813,7 +813,7 @@
         </m:r>
       </m:oMath>
       <w:r>
-        <w:t xml:space="preserve">. Represent this game in normal form and obtain the Nash equilibrium for the game as a function of the parameters. Modify your analysis assuming that the utility function to the driver is given by</w:t>
+        <w:t xml:space="preserve">. Represent this game in extensive form and obtain the Nash equilibrium for the game as a function of the parameters. Modify your analysis assuming that the utility function to the driver is given by</w:t>
       </w:r>
       <w:r>
         <w:t xml:space="preserve"> </w:t>
@@ -1353,7 +1353,7 @@
 <file path=word/numbering.xml><?xml version="1.0" encoding="utf-8"?>
 <w:numbering xmlns:w="http://schemas.openxmlformats.org/wordprocessingml/2006/main">
   <w:abstractNum w:abstractNumId="0">
-    <w:nsid w:val="97469777"/>
+    <w:nsid w:val="8f624b59"/>
     <w:multiLevelType w:val="multilevel"/>
     <w:lvl w:ilvl="0">
       <w:numFmt w:val="bullet"/>
@@ -1434,7 +1434,7 @@
     </w:lvl>
   </w:abstractNum>
   <w:abstractNum w:abstractNumId="2">
-    <w:nsid w:val="84a0a422"/>
+    <w:nsid w:val="c42eb61e"/>
     <w:multiLevelType w:val="multilevel"/>
     <w:lvl w:ilvl="0">
       <w:start w:val="1"/>
@@ -1522,7 +1522,7 @@
     </w:lvl>
   </w:abstractNum>
   <w:abstractNum w:abstractNumId="3">
-    <w:nsid w:val="5ed3b2bb"/>
+    <w:nsid w:val="764e7cea"/>
     <w:multiLevelType w:val="multilevel"/>
     <w:lvl w:ilvl="0">
       <w:start w:val="1"/>

</xml_diff>

<commit_message>
Tweaking solution to 4
</commit_message>
<xml_diff>
--- a/Homework/Homework_4.docx
+++ b/Homework/Homework_4.docx
@@ -24,6 +24,12 @@
       </w:r>
     </w:p>
     <w:p>
+      <w:pPr>
+        <w:numPr>
+          <w:numId w:val="1"/>
+          <w:ilvl w:val="0"/>
+        </w:numPr>
+      </w:pPr>
       <m:oMathPara>
         <m:oMathParaPr>
           <m:jc m:val="center"/>
@@ -152,6 +158,12 @@
       </m:oMathPara>
     </w:p>
     <w:p>
+      <w:pPr>
+        <w:numPr>
+          <w:numId w:val="1"/>
+          <w:ilvl w:val="0"/>
+        </w:numPr>
+      </w:pPr>
       <m:oMathPara>
         <m:oMathParaPr>
           <m:jc m:val="center"/>
@@ -280,6 +292,12 @@
       </m:oMathPara>
     </w:p>
     <w:p>
+      <w:pPr>
+        <w:numPr>
+          <w:numId w:val="1"/>
+          <w:ilvl w:val="0"/>
+        </w:numPr>
+      </w:pPr>
       <m:oMathPara>
         <m:oMathParaPr>
           <m:jc m:val="center"/>
@@ -629,6 +647,12 @@
       </w:r>
     </w:p>
     <w:p>
+      <w:pPr>
+        <w:numPr>
+          <w:numId w:val="1"/>
+          <w:ilvl w:val="0"/>
+        </w:numPr>
+      </w:pPr>
       <m:oMathPara>
         <m:oMathParaPr>
           <m:jc m:val="center"/>
@@ -682,6 +706,23 @@
       </m:oMathPara>
     </w:p>
     <w:p>
+      <w:pPr>
+        <w:numPr>
+          <w:numId w:val="1"/>
+          <w:ilvl w:val="0"/>
+        </w:numPr>
+      </w:pPr>
+      <w:r>
+        <w:t xml:space="preserve"> </w:t>
+      </w:r>
+    </w:p>
+    <w:p>
+      <w:pPr>
+        <w:numPr>
+          <w:numId w:val="1"/>
+          <w:ilvl w:val="0"/>
+        </w:numPr>
+      </w:pPr>
       <m:oMathPara>
         <m:oMathParaPr>
           <m:jc m:val="center"/>
@@ -769,7 +810,410 @@
         </w:numPr>
       </w:pPr>
       <w:r>
-        <w:t xml:space="preserve">Consider the simple game with two players: an insurer and a driver. The insurer sets a premium price</w:t>
+        <w:t xml:space="preserve">Consider the following two normal form games:</w:t>
+      </w:r>
+    </w:p>
+    <w:p>
+      <w:pPr>
+        <w:numPr>
+          <w:numId w:val="1"/>
+          <w:ilvl w:val="0"/>
+        </w:numPr>
+      </w:pPr>
+      <m:oMathPara>
+        <m:oMathParaPr>
+          <m:jc m:val="center"/>
+        </m:oMathParaPr>
+        <m:oMath>
+          <m:r>
+            <m:rPr/>
+            <m:t>A</m:t>
+          </m:r>
+          <m:r>
+            <m:rPr/>
+            <m:t>=</m:t>
+          </m:r>
+          <m:d>
+            <m:dPr>
+              <m:begChr m:val="("/>
+              <m:endChr m:val=")"/>
+              <m:grow/>
+            </m:dPr>
+            <m:e>
+              <m:m>
+                <m:mPr>
+                  <m:baseJc m:val="center"/>
+                  <m:plcHide m:val="on"/>
+                  <m:mcs>
+                    <m:mc>
+                      <m:mcPr>
+                        <m:mcJc m:val="left"/>
+                      </m:mcPr>
+                    </m:mc>
+                    <m:mc>
+                      <m:mcPr>
+                        <m:mcJc m:val="left"/>
+                      </m:mcPr>
+                    </m:mc>
+                  </m:mcs>
+                </m:mPr>
+                <m:mr>
+                  <m:e>
+                    <m:r>
+                      <m:rPr/>
+                      <m:t>(</m:t>
+                    </m:r>
+                    <m:r>
+                      <m:rPr/>
+                      <m:t>3</m:t>
+                    </m:r>
+                    <m:r>
+                      <m:rPr/>
+                      <m:t>,</m:t>
+                    </m:r>
+                    <m:r>
+                      <m:rPr/>
+                      <m:t>0</m:t>
+                    </m:r>
+                    <m:r>
+                      <m:rPr/>
+                      <m:t>)</m:t>
+                    </m:r>
+                  </m:e>
+                  <m:e>
+                    <m:r>
+                      <m:rPr/>
+                      <m:t>(</m:t>
+                    </m:r>
+                    <m:r>
+                      <m:rPr/>
+                      <m:t>−</m:t>
+                    </m:r>
+                    <m:r>
+                      <m:rPr/>
+                      <m:t>1</m:t>
+                    </m:r>
+                    <m:r>
+                      <m:rPr/>
+                      <m:t>,</m:t>
+                    </m:r>
+                    <m:r>
+                      <m:rPr/>
+                      <m:t>−</m:t>
+                    </m:r>
+                    <m:r>
+                      <m:rPr/>
+                      <m:t>1</m:t>
+                    </m:r>
+                    <m:r>
+                      <m:rPr/>
+                      <m:t>)</m:t>
+                    </m:r>
+                  </m:e>
+                  <m:e>
+                    <m:r>
+                      <m:rPr/>
+                      <m:t>(</m:t>
+                    </m:r>
+                    <m:r>
+                      <m:rPr/>
+                      <m:t>1</m:t>
+                    </m:r>
+                    <m:r>
+                      <m:rPr/>
+                      <m:t>,</m:t>
+                    </m:r>
+                    <m:r>
+                      <m:rPr/>
+                      <m:t>2</m:t>
+                    </m:r>
+                    <m:r>
+                      <m:rPr/>
+                      <m:t>)</m:t>
+                    </m:r>
+                  </m:e>
+                </m:mr>
+                <m:mr>
+                  <m:e>
+                    <m:r>
+                      <m:rPr/>
+                      <m:t>(</m:t>
+                    </m:r>
+                    <m:r>
+                      <m:rPr/>
+                      <m:t>1</m:t>
+                    </m:r>
+                    <m:r>
+                      <m:rPr/>
+                      <m:t>,</m:t>
+                    </m:r>
+                    <m:r>
+                      <m:rPr/>
+                      <m:t>0</m:t>
+                    </m:r>
+                    <m:r>
+                      <m:rPr/>
+                      <m:t>)</m:t>
+                    </m:r>
+                  </m:e>
+                  <m:e>
+                    <m:r>
+                      <m:rPr/>
+                      <m:t>(</m:t>
+                    </m:r>
+                    <m:r>
+                      <m:rPr/>
+                      <m:t>−</m:t>
+                    </m:r>
+                    <m:r>
+                      <m:rPr/>
+                      <m:t>1</m:t>
+                    </m:r>
+                    <m:r>
+                      <m:rPr/>
+                      <m:t>,</m:t>
+                    </m:r>
+                    <m:r>
+                      <m:rPr/>
+                      <m:t>1</m:t>
+                    </m:r>
+                    <m:r>
+                      <m:rPr/>
+                      <m:t>)</m:t>
+                    </m:r>
+                  </m:e>
+                  <m:e>
+                    <m:r>
+                      <m:rPr/>
+                      <m:t>(</m:t>
+                    </m:r>
+                    <m:r>
+                      <m:rPr/>
+                      <m:t>2</m:t>
+                    </m:r>
+                    <m:r>
+                      <m:rPr/>
+                      <m:t>,</m:t>
+                    </m:r>
+                    <m:r>
+                      <m:rPr/>
+                      <m:t>0</m:t>
+                    </m:r>
+                    <m:r>
+                      <m:rPr/>
+                      <m:t>)</m:t>
+                    </m:r>
+                  </m:e>
+                </m:mr>
+              </m:m>
+            </m:e>
+          </m:d>
+        </m:oMath>
+      </m:oMathPara>
+    </w:p>
+    <w:p>
+      <w:pPr>
+        <w:numPr>
+          <w:numId w:val="1"/>
+          <w:ilvl w:val="0"/>
+        </w:numPr>
+      </w:pPr>
+      <m:oMathPara>
+        <m:oMathParaPr>
+          <m:jc m:val="center"/>
+        </m:oMathParaPr>
+        <m:oMath>
+          <m:r>
+            <m:rPr/>
+            <m:t>B</m:t>
+          </m:r>
+          <m:r>
+            <m:rPr/>
+            <m:t>=</m:t>
+          </m:r>
+          <m:d>
+            <m:dPr>
+              <m:begChr m:val="("/>
+              <m:endChr m:val=")"/>
+              <m:grow/>
+            </m:dPr>
+            <m:e>
+              <m:m>
+                <m:mPr>
+                  <m:baseJc m:val="center"/>
+                  <m:plcHide m:val="on"/>
+                  <m:mcs>
+                    <m:mc>
+                      <m:mcPr>
+                        <m:mcJc m:val="left"/>
+                      </m:mcPr>
+                    </m:mc>
+                    <m:mc>
+                      <m:mcPr>
+                        <m:mcJc m:val="left"/>
+                      </m:mcPr>
+                    </m:mc>
+                  </m:mcs>
+                </m:mPr>
+                <m:mr>
+                  <m:e>
+                    <m:r>
+                      <m:rPr/>
+                      <m:t>(</m:t>
+                    </m:r>
+                    <m:r>
+                      <m:rPr/>
+                      <m:t>2</m:t>
+                    </m:r>
+                    <m:r>
+                      <m:rPr/>
+                      <m:t>,</m:t>
+                    </m:r>
+                    <m:r>
+                      <m:rPr/>
+                      <m:t>2</m:t>
+                    </m:r>
+                    <m:r>
+                      <m:rPr/>
+                      <m:t>)</m:t>
+                    </m:r>
+                  </m:e>
+                  <m:e>
+                    <m:r>
+                      <m:rPr/>
+                      <m:t>(</m:t>
+                    </m:r>
+                    <m:r>
+                      <m:rPr/>
+                      <m:t>1</m:t>
+                    </m:r>
+                    <m:r>
+                      <m:rPr/>
+                      <m:t>,</m:t>
+                    </m:r>
+                    <m:r>
+                      <m:rPr/>
+                      <m:t>1</m:t>
+                    </m:r>
+                    <m:r>
+                      <m:rPr/>
+                      <m:t>)</m:t>
+                    </m:r>
+                  </m:e>
+                  <m:e>
+                    <m:r>
+                      <m:rPr/>
+                      <m:t>(</m:t>
+                    </m:r>
+                    <m:r>
+                      <m:rPr/>
+                      <m:t>1</m:t>
+                    </m:r>
+                    <m:r>
+                      <m:rPr/>
+                      <m:t>,</m:t>
+                    </m:r>
+                    <m:r>
+                      <m:rPr/>
+                      <m:t>3</m:t>
+                    </m:r>
+                    <m:r>
+                      <m:rPr/>
+                      <m:t>)</m:t>
+                    </m:r>
+                  </m:e>
+                </m:mr>
+                <m:mr>
+                  <m:e>
+                    <m:r>
+                      <m:rPr/>
+                      <m:t>(</m:t>
+                    </m:r>
+                    <m:r>
+                      <m:rPr/>
+                      <m:t>1</m:t>
+                    </m:r>
+                    <m:r>
+                      <m:rPr/>
+                      <m:t>,</m:t>
+                    </m:r>
+                    <m:r>
+                      <m:rPr/>
+                      <m:t>3</m:t>
+                    </m:r>
+                    <m:r>
+                      <m:rPr/>
+                      <m:t>)</m:t>
+                    </m:r>
+                  </m:e>
+                  <m:e>
+                    <m:r>
+                      <m:rPr/>
+                      <m:t>(</m:t>
+                    </m:r>
+                    <m:r>
+                      <m:rPr/>
+                      <m:t>−</m:t>
+                    </m:r>
+                    <m:r>
+                      <m:rPr/>
+                      <m:t>2</m:t>
+                    </m:r>
+                    <m:r>
+                      <m:rPr/>
+                      <m:t>,</m:t>
+                    </m:r>
+                    <m:r>
+                      <m:rPr/>
+                      <m:t>−</m:t>
+                    </m:r>
+                    <m:r>
+                      <m:rPr/>
+                      <m:t>3</m:t>
+                    </m:r>
+                    <m:r>
+                      <m:rPr/>
+                      <m:t>)</m:t>
+                    </m:r>
+                  </m:e>
+                  <m:e>
+                    <m:r>
+                      <m:rPr/>
+                      <m:t>(</m:t>
+                    </m:r>
+                    <m:r>
+                      <m:rPr/>
+                      <m:t>4</m:t>
+                    </m:r>
+                    <m:r>
+                      <m:rPr/>
+                      <m:t>,</m:t>
+                    </m:r>
+                    <m:r>
+                      <m:rPr/>
+                      <m:t>2</m:t>
+                    </m:r>
+                    <m:r>
+                      <m:rPr/>
+                      <m:t>)</m:t>
+                    </m:r>
+                  </m:e>
+                </m:mr>
+              </m:m>
+            </m:e>
+          </m:d>
+        </m:oMath>
+      </m:oMathPara>
+    </w:p>
+    <w:p>
+      <w:pPr>
+        <w:numPr>
+          <w:numId w:val="1"/>
+          <w:ilvl w:val="0"/>
+        </w:numPr>
+      </w:pPr>
+      <w:r>
+        <w:t xml:space="preserve">Assume both players play either game</w:t>
       </w:r>
       <w:r>
         <w:t xml:space="preserve"> </w:t>
@@ -777,19 +1221,14 @@
       <m:oMath>
         <m:r>
           <m:rPr/>
-          <m:t>K</m:t>
-        </m:r>
-        <m:r>
-          <m:rPr/>
-          <m:t>≥</m:t>
-        </m:r>
-        <m:r>
-          <m:rPr/>
-          <m:t>0</m:t>
+          <m:t>A</m:t>
         </m:r>
       </m:oMath>
       <w:r>
-        <w:t xml:space="preserve">, once that is done the driver can choose to buy insurance or not. It is assumed that the driver will have an accident with probability</w:t>
+        <w:t xml:space="preserve"> </w:t>
+      </w:r>
+      <w:r>
+        <w:t xml:space="preserve">or game</w:t>
       </w:r>
       <w:r>
         <w:t xml:space="preserve"> </w:t>
@@ -797,11 +1236,14 @@
       <m:oMath>
         <m:r>
           <m:rPr/>
-          <m:t>p</m:t>
+          <m:t>B</m:t>
         </m:r>
       </m:oMath>
       <w:r>
-        <w:t xml:space="preserve">, if the driver has an accident the financial cost is</w:t>
+        <w:t xml:space="preserve"> </w:t>
+      </w:r>
+      <w:r>
+        <w:t xml:space="preserve">with probability</w:t>
       </w:r>
       <w:r>
         <w:t xml:space="preserve"> </w:t>
@@ -809,114 +1251,19 @@
       <m:oMath>
         <m:r>
           <m:rPr/>
-          <m:t>A</m:t>
+          <m:t>1</m:t>
+        </m:r>
+        <m:r>
+          <m:rPr/>
+          <m:t>/</m:t>
+        </m:r>
+        <m:r>
+          <m:rPr/>
+          <m:t>2</m:t>
         </m:r>
       </m:oMath>
       <w:r>
-        <w:t xml:space="preserve">. Represent this game in extensive form and obtain the Nash equilibrium for the game as a function of the parameters. Modify your analysis assuming that the utility function to the driver is given by</w:t>
-      </w:r>
-      <w:r>
-        <w:t xml:space="preserve"> </w:t>
-      </w:r>
-      <m:oMath>
-        <m:r>
-          <m:rPr/>
-          <m:t>u</m:t>
-        </m:r>
-        <m:r>
-          <m:rPr/>
-          <m:t>(</m:t>
-        </m:r>
-        <m:r>
-          <m:rPr/>
-          <m:t>x</m:t>
-        </m:r>
-        <m:r>
-          <m:rPr/>
-          <m:t>)</m:t>
-        </m:r>
-        <m:r>
-          <m:rPr/>
-          <m:t>=</m:t>
-        </m:r>
-        <m:sSup>
-          <m:e>
-            <m:r>
-              <m:rPr/>
-              <m:t>x</m:t>
-            </m:r>
-          </m:e>
-          <m:sup>
-            <m:r>
-              <m:rPr/>
-              <m:t>1</m:t>
-            </m:r>
-            <m:r>
-              <m:rPr/>
-              <m:t>/</m:t>
-            </m:r>
-            <m:r>
-              <m:rPr/>
-              <m:t>α</m:t>
-            </m:r>
-          </m:sup>
-        </m:sSup>
-      </m:oMath>
-      <w:r>
-        <w:t xml:space="preserve"> </w:t>
-      </w:r>
-      <w:r>
-        <w:t xml:space="preserve">and the utility to the insurer is given by</w:t>
-      </w:r>
-      <w:r>
-        <w:t xml:space="preserve"> </w:t>
-      </w:r>
-      <m:oMath>
-        <m:r>
-          <m:rPr/>
-          <m:t>u</m:t>
-        </m:r>
-        <m:r>
-          <m:rPr/>
-          <m:t>(</m:t>
-        </m:r>
-        <m:r>
-          <m:rPr/>
-          <m:t>x</m:t>
-        </m:r>
-        <m:r>
-          <m:rPr/>
-          <m:t>)</m:t>
-        </m:r>
-        <m:r>
-          <m:rPr/>
-          <m:t>=</m:t>
-        </m:r>
-        <m:sSup>
-          <m:e>
-            <m:r>
-              <m:rPr/>
-              <m:t>x</m:t>
-            </m:r>
-          </m:e>
-          <m:sup>
-            <m:r>
-              <m:rPr/>
-              <m:t>1</m:t>
-            </m:r>
-            <m:r>
-              <m:rPr/>
-              <m:t>/</m:t>
-            </m:r>
-            <m:r>
-              <m:rPr/>
-              <m:t>β</m:t>
-            </m:r>
-          </m:sup>
-        </m:sSup>
-      </m:oMath>
-      <w:r>
-        <w:t xml:space="preserve">.</w:t>
+        <w:t xml:space="preserve">, neither player knows which game is played. Obtain the Nash equilibrium for this game.</w:t>
       </w:r>
     </w:p>
     <w:p>
@@ -947,7 +1294,6 @@
     </w:p>
     <w:p>
       <w:pPr>
-        <w:pStyle w:val="Compact"/>
         <w:numPr>
           <w:numId w:val="3"/>
           <w:ilvl w:val="1"/>
@@ -959,7 +1305,6 @@
     </w:p>
     <w:p>
       <w:pPr>
-        <w:pStyle w:val="Compact"/>
         <w:numPr>
           <w:numId w:val="3"/>
           <w:ilvl w:val="1"/>
@@ -1010,7 +1355,6 @@
     </w:p>
     <w:p>
       <w:pPr>
-        <w:pStyle w:val="Compact"/>
         <w:numPr>
           <w:numId w:val="1"/>
           <w:ilvl w:val="0"/>
@@ -1059,7 +1403,7 @@
         </w:drawing>
       </w:r>
       <w:r>
-        <w:br w:type="textWrapping"/>
+        <w:cr/>
       </w:r>
       <w:r>
         <w:drawing>
@@ -1104,7 +1448,7 @@
         </w:drawing>
       </w:r>
       <w:r>
-        <w:br w:type="textWrapping"/>
+        <w:cr/>
       </w:r>
       <w:r>
         <w:drawing>
@@ -1149,197 +1493,7 @@
         </w:drawing>
       </w:r>
       <w:r>
-        <w:br w:type="textWrapping"/>
-      </w:r>
-    </w:p>
-    <w:p>
-      <w:pPr>
-        <w:numPr>
-          <w:numId w:val="2"/>
-          <w:ilvl w:val="0"/>
-        </w:numPr>
-      </w:pPr>
-      <w:r>
-        <w:t xml:space="preserve">Construct a two state stochastic game corresponding to an infinitely repeated game with the following stage game:</w:t>
-      </w:r>
-    </w:p>
-    <w:p>
-      <m:oMathPara>
-        <m:oMathParaPr>
-          <m:jc m:val="center"/>
-        </m:oMathParaPr>
-        <m:oMath>
-          <m:d>
-            <m:dPr>
-              <m:begChr m:val="("/>
-              <m:endChr m:val=")"/>
-              <m:grow/>
-            </m:dPr>
-            <m:e>
-              <m:m>
-                <m:mPr>
-                  <m:baseJc m:val="center"/>
-                  <m:plcHide m:val="on"/>
-                  <m:mcs>
-                    <m:mc>
-                      <m:mcPr>
-                        <m:mcJc m:val="left"/>
-                      </m:mcPr>
-                    </m:mc>
-                    <m:mc>
-                      <m:mcPr>
-                        <m:mcJc m:val="left"/>
-                      </m:mcPr>
-                    </m:mc>
-                  </m:mcs>
-                </m:mPr>
-                <m:mr>
-                  <m:e>
-                    <m:r>
-                      <m:rPr/>
-                      <m:t>(</m:t>
-                    </m:r>
-                    <m:r>
-                      <m:rPr/>
-                      <m:t>2</m:t>
-                    </m:r>
-                    <m:r>
-                      <m:rPr/>
-                      <m:t>,</m:t>
-                    </m:r>
-                    <m:r>
-                      <m:rPr/>
-                      <m:t>2</m:t>
-                    </m:r>
-                    <m:r>
-                      <m:rPr/>
-                      <m:t>)</m:t>
-                    </m:r>
-                  </m:e>
-                  <m:e>
-                    <m:r>
-                      <m:rPr/>
-                      <m:t>(</m:t>
-                    </m:r>
-                    <m:r>
-                      <m:rPr/>
-                      <m:t>0</m:t>
-                    </m:r>
-                    <m:r>
-                      <m:rPr/>
-                      <m:t>,</m:t>
-                    </m:r>
-                    <m:r>
-                      <m:rPr/>
-                      <m:t>3</m:t>
-                    </m:r>
-                    <m:r>
-                      <m:rPr/>
-                      <m:t>)</m:t>
-                    </m:r>
-                  </m:e>
-                </m:mr>
-                <m:mr>
-                  <m:e>
-                    <m:r>
-                      <m:rPr/>
-                      <m:t>(</m:t>
-                    </m:r>
-                    <m:r>
-                      <m:rPr/>
-                      <m:t>3</m:t>
-                    </m:r>
-                    <m:r>
-                      <m:rPr/>
-                      <m:t>,</m:t>
-                    </m:r>
-                    <m:r>
-                      <m:rPr/>
-                      <m:t>0</m:t>
-                    </m:r>
-                    <m:r>
-                      <m:rPr/>
-                      <m:t>)</m:t>
-                    </m:r>
-                  </m:e>
-                  <m:e>
-                    <m:r>
-                      <m:rPr/>
-                      <m:t>(</m:t>
-                    </m:r>
-                    <m:r>
-                      <m:rPr/>
-                      <m:t>1</m:t>
-                    </m:r>
-                    <m:r>
-                      <m:rPr/>
-                      <m:t>,</m:t>
-                    </m:r>
-                    <m:r>
-                      <m:rPr/>
-                      <m:t>1</m:t>
-                    </m:r>
-                    <m:r>
-                      <m:rPr/>
-                      <m:t>)</m:t>
-                    </m:r>
-                  </m:e>
-                </m:mr>
-              </m:m>
-            </m:e>
-          </m:d>
-        </m:oMath>
-      </m:oMathPara>
-    </w:p>
-    <w:p>
-      <w:pPr>
-        <w:numPr>
-          <w:numId w:val="1"/>
-          <w:ilvl w:val="0"/>
-        </w:numPr>
-      </w:pPr>
-      <w:r>
-        <w:t xml:space="preserve">Show that the strategy</w:t>
-      </w:r>
-      <w:r>
-        <w:t xml:space="preserve"> </w:t>
-      </w:r>
-      <m:oMath>
-        <m:sSub>
-          <m:e>
-            <m:r>
-              <m:rPr/>
-              <m:t>s</m:t>
-            </m:r>
-          </m:e>
-          <m:sub>
-            <m:r>
-              <m:rPr/>
-              <m:t>g</m:t>
-            </m:r>
-          </m:sub>
-        </m:sSub>
-      </m:oMath>
-      <w:r>
-        <w:t xml:space="preserve"> </w:t>
-      </w:r>
-      <w:r>
-        <w:t xml:space="preserve">("player the first strategy until either player plays the second strategy") can be represented as a Markov strategy. For what values of</w:t>
-      </w:r>
-      <w:r>
-        <w:t xml:space="preserve"> </w:t>
-      </w:r>
-      <m:oMath>
-        <m:r>
-          <m:rPr/>
-          <m:t>δ</m:t>
-        </m:r>
-      </m:oMath>
-      <w:r>
-        <w:t xml:space="preserve"> </w:t>
-      </w:r>
-      <w:r>
-        <w:t xml:space="preserve">is both players playing this strategy a Markov Nash equilibrium?</w:t>
+        <w:cr/>
       </w:r>
     </w:p>
   </w:body>
@@ -1353,7 +1507,7 @@
 <file path=word/numbering.xml><?xml version="1.0" encoding="utf-8"?>
 <w:numbering xmlns:w="http://schemas.openxmlformats.org/wordprocessingml/2006/main">
   <w:abstractNum w:abstractNumId="0">
-    <w:nsid w:val="8f624b59"/>
+    <w:nsid w:val="41402942"/>
     <w:multiLevelType w:val="multilevel"/>
     <w:lvl w:ilvl="0">
       <w:numFmt w:val="bullet"/>
@@ -1434,7 +1588,7 @@
     </w:lvl>
   </w:abstractNum>
   <w:abstractNum w:abstractNumId="2">
-    <w:nsid w:val="c42eb61e"/>
+    <w:nsid w:val="82f52ea6"/>
     <w:multiLevelType w:val="multilevel"/>
     <w:lvl w:ilvl="0">
       <w:start w:val="1"/>
@@ -1522,7 +1676,7 @@
     </w:lvl>
   </w:abstractNum>
   <w:abstractNum w:abstractNumId="3">
-    <w:nsid w:val="764e7cea"/>
+    <w:nsid w:val="981d5857"/>
     <w:multiLevelType w:val="multilevel"/>
     <w:lvl w:ilvl="0">
       <w:start w:val="1"/>
@@ -1684,17 +1838,6 @@
   <w:style w:type="paragraph" w:default="1" w:styleId="Normal">
     <w:name w:val="Normal"/>
     <w:qFormat/>
-    <w:pPr>
-      <w:spacing w:before="180" w:after="180"/>
-    </w:pPr>
-  </w:style>
-  <w:style w:type="paragraph" w:styleId="Compact">
-    <w:name w:val="Compact"/>
-    <w:basedOn w:val="Normal"/>
-    <w:qFormat/>
-    <w:pPr>
-      <w:spacing w:before="36" w:after="36"/>
-    </w:pPr>
   </w:style>
   <w:style w:type="paragraph" w:styleId="Title">
     <w:name w:val="Title"/>
@@ -1861,14 +2004,6 @@
       <w:sz w:val="20"/>
       <w:szCs w:val="20"/>
     </w:rPr>
-  </w:style>
-  <w:style w:type="paragraph" w:styleId="FootnoteText">
-    <w:name w:val="Footnote Text"/>
-    <w:basedOn w:val="Normal"/>
-    <w:next w:val="FootnoteText"/>
-    <w:uiPriority w:val="9"/>
-    <w:unhideWhenUsed/>
-    <w:qFormat/>
   </w:style>
   <w:style w:type="character" w:default="1" w:styleId="DefaultParagraphFont">
     <w:name w:val="Default Paragraph Font"/>

</xml_diff>